<commit_message>
Generalized Design Overview, New Drive System
Made the Robot portion of Overview of Design more generalized, allowing
for more flexibility in drive and positioning designs.
Speaking of, the next Drive System will feature Stepper Motors and a
completely new drive circuit to go with them. Details in Circuit
Overview and v3.txt.
</commit_message>
<xml_diff>
--- a/documents and resources/Overview of Design.docx
+++ b/documents and resources/Overview of Design.docx
@@ -7,8 +7,13 @@
         <w:jc w:val="center"/>
       </w:pPr>
       <w:r>
-        <w:t>Overview of System Design and Future Plans</w:t>
-      </w:r>
+        <w:t xml:space="preserve">Overview of System Design and </w:t>
+      </w:r>
+      <w:proofErr w:type="gramStart"/>
+      <w:r>
+        <w:t>Future Plans</w:t>
+      </w:r>
+      <w:proofErr w:type="gramEnd"/>
     </w:p>
     <w:p>
       <w:pPr>
@@ -32,7 +37,21 @@
         <w:t>Pirover consists of many components, with many subcomponent</w:t>
       </w:r>
       <w:r>
-        <w:t>s. The System consists of a wifi-enabled robot, a Debian server machine, and a wifi-enabled, wireless control device. The relationship between these three tiers is as follows:</w:t>
+        <w:t xml:space="preserve">s. The System consists of a </w:t>
+      </w:r>
+      <w:bookmarkStart w:id="0" w:name="_Hlk513462820"/>
+      <w:r>
+        <w:t>Wi-Fi</w:t>
+      </w:r>
+      <w:bookmarkEnd w:id="0"/>
+      <w:r>
+        <w:t xml:space="preserve">-enabled robot, a Debian server machine, and a </w:t>
+      </w:r>
+      <w:r>
+        <w:t>Wi-Fi</w:t>
+      </w:r>
+      <w:r>
+        <w:t>-enabled, wireless control device. The relationship between these three tiers is as follows:</w:t>
       </w:r>
     </w:p>
     <w:p>
@@ -1324,7 +1343,7 @@
         <w:t xml:space="preserve">a bidirectional continuous rotation servo </w:t>
       </w:r>
       <w:r>
-        <w:t xml:space="preserve">for swiveling from the chassis, </w:t>
+        <w:t>for swiveling from the chassis,</w:t>
       </w:r>
     </w:p>
     <w:p>
@@ -1336,7 +1355,10 @@
         </w:numPr>
       </w:pPr>
       <w:r>
-        <w:t xml:space="preserve">a high-torque servo to form an “elbow”, </w:t>
+        <w:t>a high-t</w:t>
+      </w:r>
+      <w:r>
+        <w:t>orque servo to form an “elbow”,</w:t>
       </w:r>
     </w:p>
     <w:p>
@@ -1365,8 +1387,6 @@
       <w:r>
         <w:t>Lithium-Ion battery array</w:t>
       </w:r>
-      <w:bookmarkStart w:id="0" w:name="_GoBack"/>
-      <w:bookmarkEnd w:id="0"/>
     </w:p>
     <w:p>
       <w:pPr>
@@ -1379,6 +1399,18 @@
       <w:r>
         <w:t>4 3.7VDC Li-Ion batteries connected in series to output 14.8VDC</w:t>
       </w:r>
+      <w:r>
+        <w:t xml:space="preserve"> </w:t>
+      </w:r>
+      <w:r>
+        <w:rPr>
+          <w:rFonts w:cstheme="minorHAnsi"/>
+        </w:rPr>
+        <w:t>±</w:t>
+      </w:r>
+      <w:r>
+        <w:t>.5</w:t>
+      </w:r>
     </w:p>
     <w:p>
       <w:pPr>
@@ -1437,7 +1469,22 @@
         </w:numPr>
       </w:pPr>
       <w:r>
-        <w:t>Translates remain PWM and digital into controls for 2 L293B ICs</w:t>
+        <w:t>Translates remain PW</w:t>
+      </w:r>
+      <w:r>
+        <w:t>M and digital into motor drive channels</w:t>
+      </w:r>
+    </w:p>
+    <w:p>
+      <w:pPr>
+        <w:pStyle w:val="ListParagraph"/>
+        <w:numPr>
+          <w:ilvl w:val="0"/>
+          <w:numId w:val="1"/>
+        </w:numPr>
+      </w:pPr>
+      <w:r>
+        <w:t>Arduino</w:t>
       </w:r>
     </w:p>
     <w:p>
@@ -1449,7 +1496,25 @@
         </w:numPr>
       </w:pPr>
       <w:r>
-        <w:t>Routes L293B output channels through stall-protection fuses to motor lead connectors</w:t>
+        <w:t>Receives USB Serial commands from Raspberry Pi and converts them into digital and PWM signals to be interpreted by the motor control and signal routing circuit</w:t>
+      </w:r>
+    </w:p>
+    <w:p>
+      <w:pPr>
+        <w:pStyle w:val="ListParagraph"/>
+        <w:numPr>
+          <w:ilvl w:val="1"/>
+          <w:numId w:val="1"/>
+        </w:numPr>
+      </w:pPr>
+      <w:r>
+        <w:t>Receives feedback signals from servos</w:t>
+      </w:r>
+      <w:r>
+        <w:t xml:space="preserve"> and motors</w:t>
+      </w:r>
+      <w:r>
+        <w:t xml:space="preserve"> and sends them back to Raspberry Pi via USB Serial</w:t>
       </w:r>
     </w:p>
     <w:p>
@@ -1461,7 +1526,7 @@
         </w:numPr>
       </w:pPr>
       <w:r>
-        <w:t>Arduino</w:t>
+        <w:t>Raspberry Pi</w:t>
       </w:r>
     </w:p>
     <w:p>
@@ -1473,7 +1538,7 @@
         </w:numPr>
       </w:pPr>
       <w:r>
-        <w:t>Receives USB Serial commands from Raspberry Pi and converts them into digital and PWM signals to be interpreted by the motor control and signal routing circuit</w:t>
+        <w:t>Brain of the robot</w:t>
       </w:r>
     </w:p>
     <w:p>
@@ -1485,19 +1550,8 @@
         </w:numPr>
       </w:pPr>
       <w:r>
-        <w:t>Receives feedback signals from servos and sends them back to Raspberry Pi via USB Serial</w:t>
-      </w:r>
-    </w:p>
-    <w:p>
-      <w:pPr>
-        <w:pStyle w:val="ListParagraph"/>
-        <w:numPr>
-          <w:ilvl w:val="0"/>
-          <w:numId w:val="1"/>
-        </w:numPr>
-      </w:pPr>
-      <w:r>
-        <w:t>Raspberry Pi</w:t>
+        <w:lastRenderedPageBreak/>
+        <w:t xml:space="preserve">Control program communicates with and commands Arduino via Serial </w:t>
       </w:r>
     </w:p>
     <w:p>
@@ -1509,8 +1563,7 @@
         </w:numPr>
       </w:pPr>
       <w:r>
-        <w:lastRenderedPageBreak/>
-        <w:t>Brain of the robot</w:t>
+        <w:t>Control program receives audio and video from camera arm</w:t>
       </w:r>
     </w:p>
     <w:p>
@@ -1522,31 +1575,15 @@
         </w:numPr>
       </w:pPr>
       <w:r>
-        <w:t xml:space="preserve">Control program communicates with and commands Arduino via Serial </w:t>
-      </w:r>
-    </w:p>
-    <w:p>
-      <w:pPr>
-        <w:pStyle w:val="ListParagraph"/>
-        <w:numPr>
-          <w:ilvl w:val="1"/>
-          <w:numId w:val="1"/>
-        </w:numPr>
-      </w:pPr>
-      <w:r>
-        <w:t>Control program receives audio and video from camera arm</w:t>
-      </w:r>
-    </w:p>
-    <w:p>
-      <w:pPr>
-        <w:pStyle w:val="ListParagraph"/>
-        <w:numPr>
-          <w:ilvl w:val="1"/>
-          <w:numId w:val="1"/>
-        </w:numPr>
-      </w:pPr>
-      <w:r>
-        <w:t>Control program sends audio/video and state reports to Debian server over wifi</w:t>
+        <w:t>Control program sends audio/video and state reports to Deb</w:t>
+      </w:r>
+      <w:bookmarkStart w:id="1" w:name="_GoBack"/>
+      <w:bookmarkEnd w:id="1"/>
+      <w:r>
+        <w:t xml:space="preserve">ian server over </w:t>
+      </w:r>
+      <w:r>
+        <w:t>Wi-Fi</w:t>
       </w:r>
     </w:p>
     <w:sectPr>

</xml_diff>